<commit_message>
Added docs for video transcripts
</commit_message>
<xml_diff>
--- a/documentation/Creating - Web content/content.docx
+++ b/documentation/Creating - Web content/content.docx
@@ -29,7 +29,15 @@
         <w:t>content</w:t>
       </w:r>
       <w:r>
-        <w:t>, including: images; video and other embeddable content; and, links.</w:t>
+        <w:t xml:space="preserve">, including: images; video and other embeddable content; </w:t>
+      </w:r>
+      <w:proofErr w:type="gramStart"/>
+      <w:r>
+        <w:t>and,</w:t>
+      </w:r>
+      <w:proofErr w:type="gramEnd"/>
+      <w:r>
+        <w:t xml:space="preserve"> links.</w:t>
       </w:r>
       <w:r>
         <w:t xml:space="preserve"> </w:t>
@@ -45,7 +53,7 @@
         <w:pStyle w:val="Heading2"/>
       </w:pPr>
       <w:r>
-        <w:t>Compare and constrast: Word and Blackboard</w:t>
+        <w:t>Check out the Word document</w:t>
       </w:r>
     </w:p>
     <w:p>
@@ -53,7 +61,7 @@
         <w:pStyle w:val="activity"/>
       </w:pPr>
       <w:r>
-        <w:t xml:space="preserve">As you work through the examples in this section, it would be helpful to look at both the </w:t>
+        <w:t xml:space="preserve">As you work through the examples in this section, it would be helpful to look at the </w:t>
       </w:r>
       <w:hyperlink r:id="rId11" w:history="1">
         <w:r>
@@ -64,18 +72,10 @@
         </w:r>
       </w:hyperlink>
       <w:r>
-        <w:t xml:space="preserve"> and </w:t>
-      </w:r>
-      <w:hyperlink r:id="rId12" w:history="1">
-        <w:r>
-          <w:rPr>
-            <w:rStyle w:val="Hyperlink"/>
-          </w:rPr>
-          <w:t>Blackboard versions</w:t>
-        </w:r>
-      </w:hyperlink>
-      <w:r>
-        <w:t xml:space="preserve"> of the document.</w:t>
+        <w:t xml:space="preserve"> </w:t>
+      </w:r>
+      <w:r>
+        <w:t>used to produce this page. This enables you to compare how Word styles were used to produce each of the following effects.</w:t>
       </w:r>
     </w:p>
     <w:p>
@@ -107,7 +107,7 @@
                     <pic:cNvPicPr/>
                   </pic:nvPicPr>
                   <pic:blipFill>
-                    <a:blip r:embed="rId13">
+                    <a:blip r:embed="rId12">
                       <a:extLst>
                         <a:ext uri="{28A0092B-C50C-407E-A947-70E740481C1C}">
                           <a14:useLocalDpi xmlns:a14="http://schemas.microsoft.com/office/drawing/2010/main" val="0"/>
@@ -134,9 +134,11 @@
         </w:drawing>
       </w:r>
       <w:bookmarkStart w:id="0" w:name="_Ref3277838"/>
-      <w:r>
-        <w:br/>
-      </w:r>
+    </w:p>
+    <w:p>
+      <w:pPr>
+        <w:pStyle w:val="PictureRight"/>
+      </w:pPr>
       <w:r>
         <w:t xml:space="preserve">Figure </w:t>
       </w:r>
@@ -161,6 +163,9 @@
       </w:r>
     </w:p>
     <w:p>
+      <w:pPr>
+        <w:pStyle w:val="PictureRight"/>
+      </w:pPr>
       <w:r>
         <w:t xml:space="preserve">Feel free to insert </w:t>
       </w:r>
@@ -186,28 +191,16 @@
         <w:t xml:space="preserve"> </w:t>
       </w:r>
       <w:r>
-        <w:rPr>
-          <w:noProof/>
-        </w:rPr>
         <w:fldChar w:fldCharType="begin"/>
       </w:r>
       <w:r>
         <w:instrText xml:space="preserve"> REF _Ref3277838 \h </w:instrText>
       </w:r>
       <w:r>
-        <w:rPr>
-          <w:noProof/>
-        </w:rPr>
-      </w:r>
-      <w:r>
-        <w:rPr>
-          <w:noProof/>
-        </w:rPr>
         <w:fldChar w:fldCharType="separate"/>
       </w:r>
-      <w:r>
-        <w:br/>
-      </w:r>
+    </w:p>
+    <w:p>
       <w:r>
         <w:t xml:space="preserve">Figure </w:t>
       </w:r>
@@ -231,12 +224,14 @@
       <w:r>
         <w:t xml:space="preserve">For a </w:t>
       </w:r>
+      <w:proofErr w:type="spellStart"/>
       <w:r>
         <w:rPr>
           <w:i/>
         </w:rPr>
         <w:t>PictureRight</w:t>
       </w:r>
+      <w:proofErr w:type="spellEnd"/>
       <w:r>
         <w:rPr>
           <w:iCs/>
@@ -261,16 +256,41 @@
     </w:p>
     <w:p>
       <w:pPr>
+        <w:pStyle w:val="Heading3"/>
+      </w:pPr>
+      <w:r>
+        <w:t>Solving the size problem</w:t>
+      </w:r>
+    </w:p>
+    <w:p>
+      <w:pPr>
         <w:pStyle w:val="Embed"/>
       </w:pPr>
       <w:r>
-        <w:t>&lt;br clear=”all” /&gt;</w:t>
+        <w:t>&lt;</w:t>
+      </w:r>
+      <w:proofErr w:type="spellStart"/>
+      <w:r>
+        <w:t>br</w:t>
+      </w:r>
+      <w:proofErr w:type="spellEnd"/>
+      <w:r>
+        <w:t xml:space="preserve"> clear</w:t>
+      </w:r>
+      <w:proofErr w:type="gramStart"/>
+      <w:r>
+        <w:t>=”all</w:t>
+      </w:r>
+      <w:proofErr w:type="gramEnd"/>
+      <w:r>
+        <w:t>” /&gt;</w:t>
       </w:r>
     </w:p>
     <w:p>
       <w:r>
         <w:t xml:space="preserve">The line above provides a solution for when a </w:t>
       </w:r>
+      <w:proofErr w:type="spellStart"/>
       <w:r>
         <w:rPr>
           <w:i/>
@@ -278,11 +298,53 @@
         </w:rPr>
         <w:t>PictureRight</w:t>
       </w:r>
+      <w:proofErr w:type="spellEnd"/>
       <w:r>
         <w:t xml:space="preserve"> image is to</w:t>
       </w:r>
       <w:r>
-        <w:t xml:space="preserve">o long and starts to overlap with other elements. It contains a little bit of HTML code that </w:t>
+        <w:t xml:space="preserve">o long and starts to overlap with other elements. It contains a little bit of HTML code </w:t>
+      </w:r>
+      <w:r>
+        <w:t xml:space="preserve">– that is not visible on the web but is visible in </w:t>
+      </w:r>
+      <w:hyperlink r:id="rId13" w:history="1">
+        <w:r>
+          <w:rPr>
+            <w:rStyle w:val="Hyperlink"/>
+          </w:rPr>
+          <w:t>the Word document</w:t>
+        </w:r>
+      </w:hyperlink>
+      <w:r>
+        <w:t xml:space="preserve"> and is reproduced in </w:t>
+      </w:r>
+      <w:r>
+        <w:fldChar w:fldCharType="begin"/>
+      </w:r>
+      <w:r>
+        <w:instrText xml:space="preserve"> REF _Ref83793311 \h </w:instrText>
+      </w:r>
+      <w:r>
+        <w:fldChar w:fldCharType="separate"/>
+      </w:r>
+      <w:r>
+        <w:t xml:space="preserve">Figure </w:t>
+      </w:r>
+      <w:r>
+        <w:rPr>
+          <w:noProof/>
+        </w:rPr>
+        <w:t>2</w:t>
+      </w:r>
+      <w:r>
+        <w:fldChar w:fldCharType="end"/>
+      </w:r>
+      <w:r>
+        <w:t xml:space="preserve"> - </w:t>
+      </w:r>
+      <w:r>
+        <w:t xml:space="preserve">that </w:t>
       </w:r>
       <w:r>
         <w:t xml:space="preserve">has had the </w:t>
@@ -295,8 +357,102 @@
         <w:t>Embed</w:t>
       </w:r>
       <w:r>
-        <w:t xml:space="preserve"> style applied. The browser interprets this code to make sure there is a clear break between previous elements (e.g. a long </w:t>
-      </w:r>
+        <w:t xml:space="preserve"> style applied. </w:t>
+      </w:r>
+    </w:p>
+    <w:p>
+      <w:pPr>
+        <w:pStyle w:val="Picture"/>
+      </w:pPr>
+      <w:r>
+        <w:rPr>
+          <w:noProof/>
+        </w:rPr>
+        <w:drawing>
+          <wp:inline distT="0" distB="0" distL="0" distR="0" wp14:anchorId="61733893" wp14:editId="3CDB92F5">
+            <wp:extent cx="2840997" cy="1377102"/>
+            <wp:effectExtent l="0" t="0" r="0" b="0"/>
+            <wp:docPr id="6" name="Picture 6"/>
+            <wp:cNvGraphicFramePr>
+              <a:graphicFrameLocks xmlns:a="http://schemas.openxmlformats.org/drawingml/2006/main" noChangeAspect="1"/>
+            </wp:cNvGraphicFramePr>
+            <a:graphic xmlns:a="http://schemas.openxmlformats.org/drawingml/2006/main">
+              <a:graphicData uri="http://schemas.openxmlformats.org/drawingml/2006/picture">
+                <pic:pic xmlns:pic="http://schemas.openxmlformats.org/drawingml/2006/picture">
+                  <pic:nvPicPr>
+                    <pic:cNvPr id="1" name=""/>
+                    <pic:cNvPicPr/>
+                  </pic:nvPicPr>
+                  <pic:blipFill>
+                    <a:blip r:embed="rId14"/>
+                    <a:stretch>
+                      <a:fillRect/>
+                    </a:stretch>
+                  </pic:blipFill>
+                  <pic:spPr>
+                    <a:xfrm>
+                      <a:off x="0" y="0"/>
+                      <a:ext cx="2880444" cy="1396223"/>
+                    </a:xfrm>
+                    <a:prstGeom prst="rect">
+                      <a:avLst/>
+                    </a:prstGeom>
+                  </pic:spPr>
+                </pic:pic>
+              </a:graphicData>
+            </a:graphic>
+          </wp:inline>
+        </w:drawing>
+      </w:r>
+    </w:p>
+    <w:p>
+      <w:pPr>
+        <w:pStyle w:val="Picture"/>
+      </w:pPr>
+      <w:bookmarkStart w:id="1" w:name="_Ref83793311"/>
+      <w:r>
+        <w:lastRenderedPageBreak/>
+        <w:t xml:space="preserve">Figure </w:t>
+      </w:r>
+      <w:r>
+        <w:fldChar w:fldCharType="begin"/>
+      </w:r>
+      <w:r>
+        <w:instrText xml:space="preserve"> SEQ Figure \* ARABIC </w:instrText>
+      </w:r>
+      <w:r>
+        <w:fldChar w:fldCharType="separate"/>
+      </w:r>
+      <w:r>
+        <w:rPr>
+          <w:noProof/>
+        </w:rPr>
+        <w:t>2</w:t>
+      </w:r>
+      <w:r>
+        <w:rPr>
+          <w:noProof/>
+        </w:rPr>
+        <w:fldChar w:fldCharType="end"/>
+      </w:r>
+      <w:bookmarkEnd w:id="1"/>
+      <w:r>
+        <w:t xml:space="preserve"> - What the HTML code looks like in the Word document</w:t>
+      </w:r>
+    </w:p>
+    <w:p>
+      <w:r>
+        <w:t>The browser interprets this code to make sure there is a clear break between previous elements (</w:t>
+      </w:r>
+      <w:proofErr w:type="gramStart"/>
+      <w:r>
+        <w:t>e.g.</w:t>
+      </w:r>
+      <w:proofErr w:type="gramEnd"/>
+      <w:r>
+        <w:t xml:space="preserve"> a long </w:t>
+      </w:r>
+      <w:proofErr w:type="spellStart"/>
       <w:r>
         <w:rPr>
           <w:i/>
@@ -304,10 +460,12 @@
         </w:rPr>
         <w:t>PictureRight</w:t>
       </w:r>
+      <w:proofErr w:type="spellEnd"/>
       <w:r>
         <w:t xml:space="preserve"> image) and what follows.</w:t>
       </w:r>
     </w:p>
+    <w:p/>
     <w:p>
       <w:pPr>
         <w:pStyle w:val="Picture"/>
@@ -332,7 +490,7 @@
                     <pic:cNvPicPr/>
                   </pic:nvPicPr>
                   <pic:blipFill>
-                    <a:blip r:embed="rId13">
+                    <a:blip r:embed="rId12">
                       <a:extLst>
                         <a:ext uri="{28A0092B-C50C-407E-A947-70E740481C1C}">
                           <a14:useLocalDpi xmlns:a14="http://schemas.microsoft.com/office/drawing/2010/main" val="0"/>
@@ -358,35 +516,28 @@
           </wp:inline>
         </w:drawing>
       </w:r>
-      <w:r>
-        <w:br/>
-      </w:r>
+    </w:p>
+    <w:p>
+      <w:pPr>
+        <w:pStyle w:val="Picture"/>
+      </w:pPr>
       <w:r>
         <w:t xml:space="preserve">Figure </w:t>
+      </w:r>
+      <w:r>
+        <w:fldChar w:fldCharType="begin"/>
+      </w:r>
+      <w:r>
+        <w:instrText xml:space="preserve"> SEQ Figure \* ARABIC </w:instrText>
+      </w:r>
+      <w:r>
+        <w:fldChar w:fldCharType="separate"/>
       </w:r>
       <w:r>
         <w:rPr>
           <w:noProof/>
         </w:rPr>
-        <w:fldChar w:fldCharType="begin"/>
-      </w:r>
-      <w:r>
-        <w:rPr>
-          <w:noProof/>
-        </w:rPr>
-        <w:instrText xml:space="preserve"> SEQ Figure \* ARABIC </w:instrText>
-      </w:r>
-      <w:r>
-        <w:rPr>
-          <w:noProof/>
-        </w:rPr>
-        <w:fldChar w:fldCharType="separate"/>
-      </w:r>
-      <w:r>
-        <w:rPr>
-          <w:noProof/>
-        </w:rPr>
-        <w:t>2</w:t>
+        <w:t>3</w:t>
       </w:r>
       <w:r>
         <w:rPr>
@@ -403,7 +554,6 @@
         <w:pStyle w:val="Heading2"/>
       </w:pPr>
       <w:r>
-        <w:lastRenderedPageBreak/>
         <w:t>What that looks like</w:t>
       </w:r>
       <w:r>
@@ -430,7 +580,7 @@
         <w:rPr>
           <w:noProof/>
         </w:rPr>
-        <w:t>3</w:t>
+        <w:t>4</w:t>
       </w:r>
       <w:r>
         <w:fldChar w:fldCharType="end"/>
@@ -463,7 +613,7 @@
                     <pic:cNvPicPr/>
                   </pic:nvPicPr>
                   <pic:blipFill>
-                    <a:blip r:embed="rId14"/>
+                    <a:blip r:embed="rId15"/>
                     <a:stretch>
                       <a:fillRect/>
                     </a:stretch>
@@ -488,7 +638,7 @@
       <w:pPr>
         <w:pStyle w:val="Picture"/>
       </w:pPr>
-      <w:bookmarkStart w:id="1" w:name="_Ref50370193"/>
+      <w:bookmarkStart w:id="2" w:name="_Ref50370193"/>
       <w:r>
         <w:t xml:space="preserve">Figure </w:t>
       </w:r>
@@ -505,7 +655,7 @@
         <w:rPr>
           <w:noProof/>
         </w:rPr>
-        <w:t>3</w:t>
+        <w:t>4</w:t>
       </w:r>
       <w:r>
         <w:rPr>
@@ -513,7 +663,7 @@
         </w:rPr>
         <w:fldChar w:fldCharType="end"/>
       </w:r>
-      <w:bookmarkEnd w:id="1"/>
+      <w:bookmarkEnd w:id="2"/>
       <w:r>
         <w:t xml:space="preserve"> - Blackboard version of Images section</w:t>
       </w:r>
@@ -547,7 +697,7 @@
         <w:rPr>
           <w:noProof/>
         </w:rPr>
-        <w:t>4</w:t>
+        <w:t>5</w:t>
       </w:r>
       <w:r>
         <w:fldChar w:fldCharType="end"/>
@@ -555,7 +705,7 @@
       <w:r>
         <w:t xml:space="preserve"> in </w:t>
       </w:r>
-      <w:hyperlink r:id="rId15" w:history="1">
+      <w:hyperlink r:id="rId16" w:history="1">
         <w:r>
           <w:rPr>
             <w:rStyle w:val="Hyperlink"/>
@@ -566,7 +716,7 @@
       <w:r>
         <w:t xml:space="preserve"> and compare it to the size </w:t>
       </w:r>
-      <w:hyperlink r:id="rId16" w:history="1">
+      <w:hyperlink r:id="rId17" w:history="1">
         <w:r>
           <w:rPr>
             <w:rStyle w:val="Hyperlink"/>
@@ -598,7 +748,7 @@
         <w:rPr>
           <w:noProof/>
         </w:rPr>
-        <w:t>4</w:t>
+        <w:t>5</w:t>
       </w:r>
       <w:r>
         <w:fldChar w:fldCharType="end"/>
@@ -609,9 +759,10 @@
     </w:p>
     <w:p>
       <w:r>
+        <w:lastRenderedPageBreak/>
         <w:t xml:space="preserve">There is a </w:t>
       </w:r>
-      <w:hyperlink r:id="rId17" w:history="1">
+      <w:hyperlink r:id="rId18" w:history="1">
         <w:r>
           <w:rPr>
             <w:rStyle w:val="Hyperlink"/>
@@ -664,7 +815,7 @@
                     </pic:cNvPicPr>
                   </pic:nvPicPr>
                   <pic:blipFill>
-                    <a:blip r:embed="rId18" cstate="print">
+                    <a:blip r:embed="rId19" cstate="print">
                       <a:extLst>
                         <a:ext uri="{28A0092B-C50C-407E-A947-70E740481C1C}">
                           <a14:useLocalDpi xmlns:a14="http://schemas.microsoft.com/office/drawing/2010/main" val="0"/>
@@ -700,7 +851,7 @@
       <w:pPr>
         <w:pStyle w:val="Picture"/>
       </w:pPr>
-      <w:bookmarkStart w:id="2" w:name="_Ref3277620"/>
+      <w:bookmarkStart w:id="3" w:name="_Ref3277620"/>
       <w:r>
         <w:t xml:space="preserve">Figure </w:t>
       </w:r>
@@ -726,7 +877,7 @@
         <w:rPr>
           <w:noProof/>
         </w:rPr>
-        <w:t>4</w:t>
+        <w:t>5</w:t>
       </w:r>
       <w:r>
         <w:rPr>
@@ -734,7 +885,7 @@
         </w:rPr>
         <w:fldChar w:fldCharType="end"/>
       </w:r>
-      <w:bookmarkEnd w:id="2"/>
+      <w:bookmarkEnd w:id="3"/>
       <w:r>
         <w:t xml:space="preserve"> - An image that looks small in Word, but big online</w:t>
       </w:r>
@@ -760,11 +911,15 @@
         <w:pStyle w:val="Note"/>
       </w:pPr>
       <w:r>
-        <w:t xml:space="preserve">When there are two images one after the other (e.g. these two images before this note was </w:t>
-      </w:r>
-      <w:r>
-        <w:lastRenderedPageBreak/>
-        <w:t>added in between them)</w:t>
+        <w:t>When there are two images one after the other (</w:t>
+      </w:r>
+      <w:proofErr w:type="gramStart"/>
+      <w:r>
+        <w:t>e.g.</w:t>
+      </w:r>
+      <w:proofErr w:type="gramEnd"/>
+      <w:r>
+        <w:t xml:space="preserve"> these two images before this note was added in between them)</w:t>
       </w:r>
       <w:r>
         <w:t xml:space="preserve"> there is a minor problem with correctly showing captions on wide browser windows.</w:t>
@@ -794,7 +949,7 @@
                     <pic:cNvPicPr/>
                   </pic:nvPicPr>
                   <pic:blipFill>
-                    <a:blip r:embed="rId19">
+                    <a:blip r:embed="rId20">
                       <a:extLst>
                         <a:ext uri="{28A0092B-C50C-407E-A947-70E740481C1C}">
                           <a14:useLocalDpi xmlns:a14="http://schemas.microsoft.com/office/drawing/2010/main" val="0"/>
@@ -850,7 +1005,7 @@
         <w:rPr>
           <w:noProof/>
         </w:rPr>
-        <w:t>5</w:t>
+        <w:t>6</w:t>
       </w:r>
       <w:r>
         <w:rPr>
@@ -883,7 +1038,7 @@
       <w:r>
         <w:t xml:space="preserve">mages you include in a Word document are included entirely within the resulting </w:t>
       </w:r>
-      <w:hyperlink r:id="rId20" w:history="1">
+      <w:hyperlink r:id="rId21" w:history="1">
         <w:r>
           <w:rPr>
             <w:rStyle w:val="Hyperlink"/>
@@ -941,7 +1096,15 @@
         <w:t>Microsoft Word supports the insertion of web links into documents</w:t>
       </w:r>
       <w:r>
-        <w:t xml:space="preserve">, which then act exactly like links on web pages. i.e. if you click on the link, Word will attempt to open a web browser </w:t>
+        <w:t xml:space="preserve">, which then act exactly like links on web pages. </w:t>
+      </w:r>
+      <w:proofErr w:type="gramStart"/>
+      <w:r>
+        <w:t>i.e.</w:t>
+      </w:r>
+      <w:proofErr w:type="gramEnd"/>
+      <w:r>
+        <w:t xml:space="preserve"> if you click on the link, Word will attempt to open a web browser </w:t>
       </w:r>
       <w:r>
         <w:t>with that link.</w:t>
@@ -952,6 +1115,7 @@
         <w:pStyle w:val="Heading3"/>
       </w:pPr>
       <w:r>
+        <w:lastRenderedPageBreak/>
         <w:t>Avoid</w:t>
       </w:r>
     </w:p>
@@ -993,7 +1157,7 @@
       </w:r>
     </w:p>
     <w:p>
-      <w:hyperlink r:id="rId21" w:history="1">
+      <w:hyperlink r:id="rId22" w:history="1">
         <w:r>
           <w:rPr>
             <w:rStyle w:val="Hyperlink"/>
@@ -1022,7 +1186,7 @@
       <w:r>
         <w:t xml:space="preserve">For example, please </w:t>
       </w:r>
-      <w:hyperlink r:id="rId22" w:history="1">
+      <w:hyperlink r:id="rId23" w:history="1">
         <w:r>
           <w:rPr>
             <w:rStyle w:val="Hyperlink"/>
@@ -1037,7 +1201,15 @@
         <w:t xml:space="preserve"> On the web, t</w:t>
       </w:r>
       <w:r>
-        <w:t>he link will be clickable. In Blackboard, that link will also open in a new browser tab. Avoding an issue with Blackboard.</w:t>
+        <w:t xml:space="preserve">he link will be clickable. In Blackboard, that link will also open in a new browser tab. </w:t>
+      </w:r>
+      <w:proofErr w:type="spellStart"/>
+      <w:r>
+        <w:t>Avoding</w:t>
+      </w:r>
+      <w:proofErr w:type="spellEnd"/>
+      <w:r>
+        <w:t xml:space="preserve"> an issue with Blackboard.</w:t>
       </w:r>
     </w:p>
     <w:p>
@@ -1073,7 +1245,7 @@
       <w:r>
         <w:t xml:space="preserve"> Typically both work the same, but </w:t>
       </w:r>
-      <w:hyperlink r:id="rId23" w:history="1">
+      <w:hyperlink r:id="rId24" w:history="1">
         <w:r>
           <w:rPr>
             <w:rStyle w:val="Hyperlink"/>
@@ -1105,7 +1277,7 @@
       <w:r>
         <w:t xml:space="preserve"> such as when using the </w:t>
       </w:r>
-      <w:hyperlink r:id="rId24" w:anchor="indirect-link-to-content-item-blackboard-content-link" w:history="1">
+      <w:hyperlink r:id="rId25" w:anchor="indirect-link-to-content-item-blackboard-content-link" w:history="1">
         <w:r>
           <w:rPr>
             <w:rStyle w:val="Hyperlink"/>
@@ -1118,7 +1290,7 @@
       <w:r>
         <w:t xml:space="preserve"> or </w:t>
       </w:r>
-      <w:hyperlink r:id="rId25" w:anchor="indirect-link-to-a-menu-item-blackboard-menu-link" w:history="1">
+      <w:hyperlink r:id="rId26" w:anchor="indirect-link-to-a-menu-item-blackboard-menu-link" w:history="1">
         <w:r>
           <w:rPr>
             <w:rStyle w:val="Hyperlink"/>
@@ -1142,12 +1314,20 @@
     </w:p>
     <w:p>
       <w:r>
-        <w:t>On the web,</w:t>
-      </w:r>
-      <w:r>
-        <w:t xml:space="preserve">  you can use </w:t>
-      </w:r>
-      <w:hyperlink r:id="rId26" w:history="1">
+        <w:t xml:space="preserve">On the </w:t>
+      </w:r>
+      <w:proofErr w:type="gramStart"/>
+      <w:r>
+        <w:t>web,</w:t>
+      </w:r>
+      <w:r>
+        <w:t xml:space="preserve">  you</w:t>
+      </w:r>
+      <w:proofErr w:type="gramEnd"/>
+      <w:r>
+        <w:t xml:space="preserve"> can use </w:t>
+      </w:r>
+      <w:hyperlink r:id="rId27" w:history="1">
         <w:r>
           <w:rPr>
             <w:rStyle w:val="Hyperlink"/>
@@ -1170,7 +1350,15 @@
         </w:r>
       </w:hyperlink>
       <w:r>
-        <w:t xml:space="preserve"> to embed external content into your web page. That external content might be a video (e.g. YouTube, Vimeo, or Microsoft Stream), a</w:t>
+        <w:t xml:space="preserve"> to embed external content into your web page. That external content might be a video (</w:t>
+      </w:r>
+      <w:proofErr w:type="gramStart"/>
+      <w:r>
+        <w:t>e.g.</w:t>
+      </w:r>
+      <w:proofErr w:type="gramEnd"/>
+      <w:r>
+        <w:t xml:space="preserve"> YouTube, Vimeo, or Microsoft Stream), a</w:t>
       </w:r>
       <w:r>
         <w:t>n embedded</w:t>
@@ -1181,7 +1369,7 @@
       <w:r>
         <w:t xml:space="preserve">, </w:t>
       </w:r>
-      <w:hyperlink r:id="rId27" w:history="1">
+      <w:hyperlink r:id="rId28" w:history="1">
         <w:r>
           <w:rPr>
             <w:rStyle w:val="Hyperlink"/>
@@ -1286,7 +1474,15 @@
     </w:p>
     <w:p>
       <w:r>
-        <w:t xml:space="preserve">The embed code for a  resource is typically found via a </w:t>
+        <w:t xml:space="preserve">The embed code for </w:t>
+      </w:r>
+      <w:proofErr w:type="gramStart"/>
+      <w:r>
+        <w:t>a  resource</w:t>
+      </w:r>
+      <w:proofErr w:type="gramEnd"/>
+      <w:r>
+        <w:t xml:space="preserve"> is typically found via a </w:t>
       </w:r>
       <w:r>
         <w:rPr>
@@ -1296,7 +1492,15 @@
         <w:t>Share</w:t>
       </w:r>
       <w:r>
-        <w:t xml:space="preserve"> button or similar. Typically under the heading </w:t>
+        <w:t xml:space="preserve"> button or similar. </w:t>
+      </w:r>
+      <w:proofErr w:type="gramStart"/>
+      <w:r>
+        <w:t>Typically</w:t>
+      </w:r>
+      <w:proofErr w:type="gramEnd"/>
+      <w:r>
+        <w:t xml:space="preserve"> under the heading </w:t>
       </w:r>
       <w:r>
         <w:rPr>
@@ -1310,7 +1514,7 @@
       </w:r>
     </w:p>
     <w:p>
-      <w:hyperlink r:id="rId28" w:history="1">
+      <w:hyperlink r:id="rId29" w:history="1">
         <w:r>
           <w:rPr>
             <w:rStyle w:val="Hyperlink"/>
@@ -1341,7 +1545,31 @@
     </w:p>
     <w:p>
       <w:r>
-        <w:t>&lt;iframe width="560" height="315" src="https://www.youtube.com/embed/rQmFY_C9hAU" frameborder="0" allow="accelerometer; autoplay; encrypted-media; gyroscope; picture-in-picture" allowfullscreen&gt;&lt;/iframe&gt;</w:t>
+        <w:t xml:space="preserve">&lt;iframe width="560" height="315" </w:t>
+      </w:r>
+      <w:proofErr w:type="spellStart"/>
+      <w:r>
+        <w:t>src</w:t>
+      </w:r>
+      <w:proofErr w:type="spellEnd"/>
+      <w:r>
+        <w:t xml:space="preserve">="https://www.youtube.com/embed/rQmFY_C9hAU" frameborder="0" allow="accelerometer; </w:t>
+      </w:r>
+      <w:proofErr w:type="spellStart"/>
+      <w:r>
+        <w:t>autoplay</w:t>
+      </w:r>
+      <w:proofErr w:type="spellEnd"/>
+      <w:r>
+        <w:t xml:space="preserve">; encrypted-media; gyroscope; picture-in-picture" </w:t>
+      </w:r>
+      <w:proofErr w:type="spellStart"/>
+      <w:r>
+        <w:t>allowfullscreen</w:t>
+      </w:r>
+      <w:proofErr w:type="spellEnd"/>
+      <w:r>
+        <w:t>&gt;&lt;/iframe&gt;</w:t>
       </w:r>
     </w:p>
     <w:p>
@@ -1365,7 +1593,15 @@
         <w:t>For example, i</w:t>
       </w:r>
       <w:r>
-        <w:t>n step #1 you can see a copy of the YouTube embed code. In the Word document, this embed code</w:t>
+        <w:t xml:space="preserve">n step #1 you can see a copy of the YouTube embed code. In the Word document, this </w:t>
+      </w:r>
+      <w:proofErr w:type="gramStart"/>
+      <w:r>
+        <w:t>embed</w:t>
+      </w:r>
+      <w:proofErr w:type="gramEnd"/>
+      <w:r>
+        <w:t xml:space="preserve"> code</w:t>
       </w:r>
       <w:r>
         <w:t xml:space="preserve">. But it wasn’t a video you could play. </w:t>
@@ -1419,6 +1655,7 @@
     </w:p>
     <w:p>
       <w:r>
+        <w:lastRenderedPageBreak/>
         <w:t>To get the video to play, you need to change the style.</w:t>
       </w:r>
     </w:p>
@@ -1511,7 +1748,7 @@
         <w:rPr>
           <w:noProof/>
         </w:rPr>
-        <w:t>6</w:t>
+        <w:t>7</w:t>
       </w:r>
       <w:r>
         <w:fldChar w:fldCharType="end"/>
@@ -1544,7 +1781,7 @@
         <w:rPr>
           <w:noProof/>
         </w:rPr>
-        <w:t>7</w:t>
+        <w:t>8</w:t>
       </w:r>
       <w:r>
         <w:fldChar w:fldCharType="end"/>
@@ -1558,7 +1795,31 @@
         <w:pStyle w:val="Embed"/>
       </w:pPr>
       <w:r>
-        <w:t>&lt;iframe width="560" height="315" src="https://www.youtube.com/embed/rQmFY_C9hAU" frameborder="0" allow="accelerometer; autoplay; encrypted-media; gyroscope; picture-in-picture" allowfullscreen&gt;&lt;/iframe&gt;</w:t>
+        <w:t xml:space="preserve">&lt;iframe width="560" height="315" </w:t>
+      </w:r>
+      <w:proofErr w:type="spellStart"/>
+      <w:r>
+        <w:t>src</w:t>
+      </w:r>
+      <w:proofErr w:type="spellEnd"/>
+      <w:r>
+        <w:t xml:space="preserve">="https://www.youtube.com/embed/rQmFY_C9hAU" frameborder="0" allow="accelerometer; </w:t>
+      </w:r>
+      <w:proofErr w:type="spellStart"/>
+      <w:r>
+        <w:t>autoplay</w:t>
+      </w:r>
+      <w:proofErr w:type="spellEnd"/>
+      <w:r>
+        <w:t xml:space="preserve">; encrypted-media; gyroscope; picture-in-picture" </w:t>
+      </w:r>
+      <w:proofErr w:type="spellStart"/>
+      <w:r>
+        <w:t>allowfullscreen</w:t>
+      </w:r>
+      <w:proofErr w:type="spellEnd"/>
+      <w:r>
+        <w:t>&gt;&lt;/iframe&gt;</w:t>
       </w:r>
     </w:p>
     <w:p>
@@ -1574,7 +1835,6 @@
         <w:rPr>
           <w:noProof/>
         </w:rPr>
-        <w:lastRenderedPageBreak/>
         <w:drawing>
           <wp:inline distT="0" distB="0" distL="0" distR="0" wp14:anchorId="2F09372B" wp14:editId="62613041">
             <wp:extent cx="5731510" cy="1396365"/>
@@ -1591,7 +1851,7 @@
                     <pic:cNvPicPr/>
                   </pic:nvPicPr>
                   <pic:blipFill>
-                    <a:blip r:embed="rId29"/>
+                    <a:blip r:embed="rId30"/>
                     <a:stretch>
                       <a:fillRect/>
                     </a:stretch>
@@ -1616,7 +1876,7 @@
       <w:pPr>
         <w:pStyle w:val="Picture"/>
       </w:pPr>
-      <w:bookmarkStart w:id="3" w:name="_Ref50370920"/>
+      <w:bookmarkStart w:id="4" w:name="_Ref50370920"/>
       <w:r>
         <w:t xml:space="preserve">Figure </w:t>
       </w:r>
@@ -1633,7 +1893,7 @@
         <w:rPr>
           <w:noProof/>
         </w:rPr>
-        <w:t>6</w:t>
+        <w:t>7</w:t>
       </w:r>
       <w:r>
         <w:rPr>
@@ -1641,7 +1901,7 @@
         </w:rPr>
         <w:fldChar w:fldCharType="end"/>
       </w:r>
-      <w:bookmarkEnd w:id="3"/>
+      <w:bookmarkEnd w:id="4"/>
       <w:r>
         <w:t xml:space="preserve"> - Step 3 as it appears in Word</w:t>
       </w:r>
@@ -1675,7 +1935,7 @@
                     <pic:cNvPicPr/>
                   </pic:nvPicPr>
                   <pic:blipFill>
-                    <a:blip r:embed="rId30"/>
+                    <a:blip r:embed="rId31"/>
                     <a:stretch>
                       <a:fillRect/>
                     </a:stretch>
@@ -1700,7 +1960,7 @@
       <w:pPr>
         <w:pStyle w:val="Picture"/>
       </w:pPr>
-      <w:bookmarkStart w:id="4" w:name="_Ref50371163"/>
+      <w:bookmarkStart w:id="5" w:name="_Ref50371163"/>
       <w:r>
         <w:t xml:space="preserve">Figure </w:t>
       </w:r>
@@ -1717,7 +1977,7 @@
         <w:rPr>
           <w:noProof/>
         </w:rPr>
-        <w:t>7</w:t>
+        <w:t>8</w:t>
       </w:r>
       <w:r>
         <w:rPr>
@@ -1725,9 +1985,412 @@
         </w:rPr>
         <w:fldChar w:fldCharType="end"/>
       </w:r>
-      <w:bookmarkEnd w:id="4"/>
+      <w:bookmarkEnd w:id="5"/>
       <w:r>
         <w:t xml:space="preserve"> - Step 3 as it appears in Blackboard</w:t>
+      </w:r>
+    </w:p>
+    <w:p>
+      <w:pPr>
+        <w:pStyle w:val="Heading1"/>
+      </w:pPr>
+      <w:r>
+        <w:t>Generating and formatting video transcripts</w:t>
+      </w:r>
+    </w:p>
+    <w:p>
+      <w:r>
+        <w:t>Include a transcript from a video by:</w:t>
+      </w:r>
+    </w:p>
+    <w:p>
+      <w:pPr>
+        <w:pStyle w:val="ListParagraph"/>
+        <w:numPr>
+          <w:ilvl w:val="0"/>
+          <w:numId w:val="47"/>
+        </w:numPr>
+      </w:pPr>
+      <w:r>
+        <w:t>Generating a transcript (</w:t>
+      </w:r>
+      <w:proofErr w:type="gramStart"/>
+      <w:r>
+        <w:t>e.g.</w:t>
+      </w:r>
+      <w:proofErr w:type="gramEnd"/>
+      <w:r>
+        <w:t xml:space="preserve"> using auto-generated captions of some services).</w:t>
+      </w:r>
+    </w:p>
+    <w:p>
+      <w:pPr>
+        <w:pStyle w:val="ListParagraph"/>
+        <w:numPr>
+          <w:ilvl w:val="0"/>
+          <w:numId w:val="47"/>
+        </w:numPr>
+      </w:pPr>
+      <w:r>
+        <w:t>Download the transcript file.</w:t>
+      </w:r>
+    </w:p>
+    <w:p>
+      <w:pPr>
+        <w:pStyle w:val="ListParagraph"/>
+        <w:numPr>
+          <w:ilvl w:val="0"/>
+          <w:numId w:val="47"/>
+        </w:numPr>
+      </w:pPr>
+      <w:r>
+        <w:lastRenderedPageBreak/>
+        <w:t xml:space="preserve">Format the transcript file using </w:t>
+      </w:r>
+      <w:hyperlink r:id="rId32" w:history="1">
+        <w:r>
+          <w:rPr>
+            <w:rStyle w:val="Hyperlink"/>
+          </w:rPr>
+          <w:t xml:space="preserve">the </w:t>
+        </w:r>
+        <w:proofErr w:type="spellStart"/>
+        <w:r>
+          <w:rPr>
+            <w:rStyle w:val="Hyperlink"/>
+          </w:rPr>
+          <w:t>formatVTT</w:t>
+        </w:r>
+        <w:proofErr w:type="spellEnd"/>
+        <w:r>
+          <w:rPr>
+            <w:rStyle w:val="Hyperlink"/>
+          </w:rPr>
+          <w:t xml:space="preserve"> service</w:t>
+        </w:r>
+      </w:hyperlink>
+      <w:r>
+        <w:t>.</w:t>
+      </w:r>
+    </w:p>
+    <w:p>
+      <w:pPr>
+        <w:pStyle w:val="ListParagraph"/>
+        <w:numPr>
+          <w:ilvl w:val="0"/>
+          <w:numId w:val="47"/>
+        </w:numPr>
+      </w:pPr>
+      <w:r>
+        <w:t>Paste the formatted text into a Word document.</w:t>
+      </w:r>
+    </w:p>
+    <w:p>
+      <w:pPr>
+        <w:pStyle w:val="Heading2"/>
+      </w:pPr>
+      <w:r>
+        <w:t>What and why?</w:t>
+      </w:r>
+    </w:p>
+    <w:p>
+      <w:r>
+        <w:t xml:space="preserve">Most video streaming platforms provide </w:t>
+      </w:r>
+      <w:r>
+        <w:t>the ability to automatically generate captions for videos you upload (</w:t>
+      </w:r>
+      <w:proofErr w:type="gramStart"/>
+      <w:r>
+        <w:t>e.g.</w:t>
+      </w:r>
+      <w:proofErr w:type="gramEnd"/>
+      <w:r>
+        <w:t xml:space="preserve"> </w:t>
+      </w:r>
+      <w:hyperlink r:id="rId33" w:history="1">
+        <w:r>
+          <w:rPr>
+            <w:rStyle w:val="Hyperlink"/>
+          </w:rPr>
+          <w:t>Microsoft Stream</w:t>
+        </w:r>
+      </w:hyperlink>
+      <w:r>
+        <w:t>). These captions will be displayed when the video is played on the platform.</w:t>
+      </w:r>
+    </w:p>
+    <w:p>
+      <w:r>
+        <w:t>It can also be useful to include the text of these captions in study material. Example uses include:</w:t>
+      </w:r>
+    </w:p>
+    <w:p>
+      <w:pPr>
+        <w:pStyle w:val="ListParagraph"/>
+        <w:numPr>
+          <w:ilvl w:val="0"/>
+          <w:numId w:val="45"/>
+        </w:numPr>
+      </w:pPr>
+      <w:r>
+        <w:t>Providing downloadable versions of lectures for incarcerated students.</w:t>
+      </w:r>
+    </w:p>
+    <w:p>
+      <w:pPr>
+        <w:pStyle w:val="ListParagraph"/>
+        <w:numPr>
+          <w:ilvl w:val="0"/>
+          <w:numId w:val="45"/>
+        </w:numPr>
+      </w:pPr>
+      <w:r>
+        <w:t>Using lecture transcripts as a starting point for creating study material</w:t>
+      </w:r>
+      <w:r>
+        <w:t xml:space="preserve">, including providing </w:t>
+      </w:r>
+      <w:hyperlink r:id="rId34" w:history="1">
+        <w:r>
+          <w:rPr>
+            <w:rStyle w:val="Hyperlink"/>
+          </w:rPr>
+          <w:t xml:space="preserve">the start </w:t>
+        </w:r>
+        <w:proofErr w:type="gramStart"/>
+        <w:r>
+          <w:rPr>
+            <w:rStyle w:val="Hyperlink"/>
+          </w:rPr>
+          <w:t>point</w:t>
+        </w:r>
+        <w:proofErr w:type="gramEnd"/>
+        <w:r>
+          <w:rPr>
+            <w:rStyle w:val="Hyperlink"/>
+          </w:rPr>
+          <w:t xml:space="preserve"> for a script for a quality video</w:t>
+        </w:r>
+      </w:hyperlink>
+      <w:r>
+        <w:t>.</w:t>
+      </w:r>
+    </w:p>
+    <w:p>
+      <w:r>
+        <w:t xml:space="preserve">For more information, see </w:t>
+      </w:r>
+      <w:r>
+        <w:t xml:space="preserve">University of Melbourne’s </w:t>
+      </w:r>
+      <w:hyperlink r:id="rId35" w:history="1">
+        <w:r>
+          <w:rPr>
+            <w:rStyle w:val="Hyperlink"/>
+            <w:i/>
+            <w:iCs/>
+          </w:rPr>
+          <w:t>Auto-generated transcripts and captions</w:t>
+        </w:r>
+        <w:r>
+          <w:rPr>
+            <w:rStyle w:val="Hyperlink"/>
+          </w:rPr>
+          <w:t xml:space="preserve"> page</w:t>
+        </w:r>
+      </w:hyperlink>
+      <w:r>
+        <w:t>.</w:t>
+      </w:r>
+    </w:p>
+    <w:p>
+      <w:pPr>
+        <w:pStyle w:val="Heading2"/>
+      </w:pPr>
+      <w:r>
+        <w:t>Downloading captions</w:t>
+      </w:r>
+    </w:p>
+    <w:p>
+      <w:r>
+        <w:t xml:space="preserve">Most video streaming platforms will provide the ability to download video captions (e.g. </w:t>
+      </w:r>
+      <w:hyperlink r:id="rId36" w:anchor="download-subtitles-or-captions" w:history="1">
+        <w:r>
+          <w:rPr>
+            <w:rStyle w:val="Hyperlink"/>
+          </w:rPr>
+          <w:t>Microsoft Stream</w:t>
+        </w:r>
+      </w:hyperlink>
+      <w:r>
+        <w:t xml:space="preserve">) as text files. </w:t>
+      </w:r>
+    </w:p>
+    <w:p>
+      <w:pPr>
+        <w:pStyle w:val="Heading2"/>
+      </w:pPr>
+      <w:r>
+        <w:t>Formatting captions</w:t>
+      </w:r>
+    </w:p>
+    <w:p>
+      <w:r>
+        <w:t>However, the caption text files you download are usually in a format specific for captioning (</w:t>
+      </w:r>
+      <w:hyperlink r:id="rId37" w:history="1">
+        <w:r>
+          <w:rPr>
+            <w:rStyle w:val="Hyperlink"/>
+          </w:rPr>
+          <w:t xml:space="preserve">different </w:t>
+        </w:r>
+        <w:r>
+          <w:rPr>
+            <w:rStyle w:val="Hyperlink"/>
+          </w:rPr>
+          <w:t xml:space="preserve">captioning file </w:t>
+        </w:r>
+        <w:r>
+          <w:rPr>
+            <w:rStyle w:val="Hyperlink"/>
+          </w:rPr>
+          <w:t>formats exist)</w:t>
+        </w:r>
+      </w:hyperlink>
+      <w:r>
+        <w:t xml:space="preserve"> and not immediately usable by a huma</w:t>
+      </w:r>
+      <w:r>
+        <w:t>n.</w:t>
+      </w:r>
+    </w:p>
+    <w:p>
+      <w:r>
+        <w:t>There are online services that support the conversion of these files into different formats (</w:t>
+      </w:r>
+      <w:proofErr w:type="gramStart"/>
+      <w:r>
+        <w:t>e.g.</w:t>
+      </w:r>
+      <w:proofErr w:type="gramEnd"/>
+      <w:r>
+        <w:t xml:space="preserve"> </w:t>
+      </w:r>
+      <w:hyperlink r:id="rId38" w:history="1">
+        <w:proofErr w:type="spellStart"/>
+        <w:r>
+          <w:rPr>
+            <w:rStyle w:val="Hyperlink"/>
+          </w:rPr>
+          <w:t>HappyScribe’s</w:t>
+        </w:r>
+        <w:proofErr w:type="spellEnd"/>
+        <w:r>
+          <w:rPr>
+            <w:rStyle w:val="Hyperlink"/>
+          </w:rPr>
+          <w:t xml:space="preserve"> VTT to Text</w:t>
+        </w:r>
+      </w:hyperlink>
+      <w:r>
+        <w:t xml:space="preserve">). However, these services </w:t>
+      </w:r>
+      <w:proofErr w:type="gramStart"/>
+      <w:r>
+        <w:t>tends</w:t>
+      </w:r>
+      <w:proofErr w:type="gramEnd"/>
+      <w:r>
+        <w:t xml:space="preserve"> to simply strip formatting and leave the text as a long sequence of lines of four or five words.</w:t>
+      </w:r>
+    </w:p>
+    <w:p>
+      <w:pPr>
+        <w:pStyle w:val="Heading3"/>
+      </w:pPr>
+      <w:r>
+        <w:t xml:space="preserve">Use </w:t>
+      </w:r>
+      <w:proofErr w:type="spellStart"/>
+      <w:r>
+        <w:t>formatVTT</w:t>
+      </w:r>
+      <w:proofErr w:type="spellEnd"/>
+    </w:p>
+    <w:p>
+      <w:r>
+        <w:t xml:space="preserve">The </w:t>
+      </w:r>
+      <w:hyperlink r:id="rId39" w:history="1">
+        <w:proofErr w:type="spellStart"/>
+        <w:r>
+          <w:rPr>
+            <w:rStyle w:val="Hyperlink"/>
+          </w:rPr>
+          <w:t>formatVTT</w:t>
+        </w:r>
+        <w:proofErr w:type="spellEnd"/>
+        <w:r>
+          <w:rPr>
+            <w:rStyle w:val="Hyperlink"/>
+          </w:rPr>
+          <w:t xml:space="preserve"> service</w:t>
+        </w:r>
+      </w:hyperlink>
+      <w:r>
+        <w:t xml:space="preserve"> </w:t>
+      </w:r>
+      <w:r>
+        <w:t xml:space="preserve">offers </w:t>
+      </w:r>
+      <w:r>
+        <w:t>two improvements:</w:t>
+      </w:r>
+    </w:p>
+    <w:p>
+      <w:pPr>
+        <w:pStyle w:val="ListParagraph"/>
+        <w:numPr>
+          <w:ilvl w:val="0"/>
+          <w:numId w:val="46"/>
+        </w:numPr>
+      </w:pPr>
+      <w:r>
+        <w:t xml:space="preserve">Group text into paragraphs. </w:t>
+      </w:r>
+      <w:r>
+        <w:br/>
+        <w:t>A pause between speaking of just less than a second is used to group text into paragraphs.</w:t>
+      </w:r>
+    </w:p>
+    <w:p>
+      <w:pPr>
+        <w:pStyle w:val="ListParagraph"/>
+        <w:numPr>
+          <w:ilvl w:val="0"/>
+          <w:numId w:val="46"/>
+        </w:numPr>
+      </w:pPr>
+      <w:r>
+        <w:t>All data remains on your computer.</w:t>
+      </w:r>
+      <w:r>
+        <w:t xml:space="preserve"> </w:t>
+      </w:r>
+      <w:r>
+        <w:br/>
+        <w:t xml:space="preserve">All work done by </w:t>
+      </w:r>
+      <w:proofErr w:type="spellStart"/>
+      <w:r>
+        <w:t>formatVTT</w:t>
+      </w:r>
+      <w:proofErr w:type="spellEnd"/>
+      <w:r>
+        <w:t xml:space="preserve"> is done in your web browser. The caption data never leaves your computer.</w:t>
       </w:r>
     </w:p>
     <w:sectPr>
@@ -4134,6 +4797,95 @@
     </w:lvl>
   </w:abstractNum>
   <w:abstractNum w:abstractNumId="27" w15:restartNumberingAfterBreak="0">
+    <w:nsid w:val="3AE7018E"/>
+    <w:multiLevelType w:val="hybridMultilevel"/>
+    <w:tmpl w:val="AB3A6CE0"/>
+    <w:lvl w:ilvl="0" w:tplc="0C09000F">
+      <w:start w:val="1"/>
+      <w:numFmt w:val="decimal"/>
+      <w:lvlText w:val="%1."/>
+      <w:lvlJc w:val="left"/>
+      <w:pPr>
+        <w:ind w:left="720" w:hanging="360"/>
+      </w:pPr>
+      <w:rPr>
+        <w:rFonts w:hint="default"/>
+      </w:rPr>
+    </w:lvl>
+    <w:lvl w:ilvl="1" w:tplc="0C090019" w:tentative="1">
+      <w:start w:val="1"/>
+      <w:numFmt w:val="lowerLetter"/>
+      <w:lvlText w:val="%2."/>
+      <w:lvlJc w:val="left"/>
+      <w:pPr>
+        <w:ind w:left="1440" w:hanging="360"/>
+      </w:pPr>
+    </w:lvl>
+    <w:lvl w:ilvl="2" w:tplc="0C09001B" w:tentative="1">
+      <w:start w:val="1"/>
+      <w:numFmt w:val="lowerRoman"/>
+      <w:lvlText w:val="%3."/>
+      <w:lvlJc w:val="right"/>
+      <w:pPr>
+        <w:ind w:left="2160" w:hanging="180"/>
+      </w:pPr>
+    </w:lvl>
+    <w:lvl w:ilvl="3" w:tplc="0C09000F" w:tentative="1">
+      <w:start w:val="1"/>
+      <w:numFmt w:val="decimal"/>
+      <w:lvlText w:val="%4."/>
+      <w:lvlJc w:val="left"/>
+      <w:pPr>
+        <w:ind w:left="2880" w:hanging="360"/>
+      </w:pPr>
+    </w:lvl>
+    <w:lvl w:ilvl="4" w:tplc="0C090019" w:tentative="1">
+      <w:start w:val="1"/>
+      <w:numFmt w:val="lowerLetter"/>
+      <w:lvlText w:val="%5."/>
+      <w:lvlJc w:val="left"/>
+      <w:pPr>
+        <w:ind w:left="3600" w:hanging="360"/>
+      </w:pPr>
+    </w:lvl>
+    <w:lvl w:ilvl="5" w:tplc="0C09001B" w:tentative="1">
+      <w:start w:val="1"/>
+      <w:numFmt w:val="lowerRoman"/>
+      <w:lvlText w:val="%6."/>
+      <w:lvlJc w:val="right"/>
+      <w:pPr>
+        <w:ind w:left="4320" w:hanging="180"/>
+      </w:pPr>
+    </w:lvl>
+    <w:lvl w:ilvl="6" w:tplc="0C09000F" w:tentative="1">
+      <w:start w:val="1"/>
+      <w:numFmt w:val="decimal"/>
+      <w:lvlText w:val="%7."/>
+      <w:lvlJc w:val="left"/>
+      <w:pPr>
+        <w:ind w:left="5040" w:hanging="360"/>
+      </w:pPr>
+    </w:lvl>
+    <w:lvl w:ilvl="7" w:tplc="0C090019" w:tentative="1">
+      <w:start w:val="1"/>
+      <w:numFmt w:val="lowerLetter"/>
+      <w:lvlText w:val="%8."/>
+      <w:lvlJc w:val="left"/>
+      <w:pPr>
+        <w:ind w:left="5760" w:hanging="360"/>
+      </w:pPr>
+    </w:lvl>
+    <w:lvl w:ilvl="8" w:tplc="0C09001B" w:tentative="1">
+      <w:start w:val="1"/>
+      <w:numFmt w:val="lowerRoman"/>
+      <w:lvlText w:val="%9."/>
+      <w:lvlJc w:val="right"/>
+      <w:pPr>
+        <w:ind w:left="6480" w:hanging="180"/>
+      </w:pPr>
+    </w:lvl>
+  </w:abstractNum>
+  <w:abstractNum w:abstractNumId="28" w15:restartNumberingAfterBreak="0">
     <w:nsid w:val="3D187004"/>
     <w:multiLevelType w:val="hybridMultilevel"/>
     <w:tmpl w:val="2B44563E"/>
@@ -4246,7 +4998,120 @@
       </w:rPr>
     </w:lvl>
   </w:abstractNum>
-  <w:abstractNum w:abstractNumId="28" w15:restartNumberingAfterBreak="0">
+  <w:abstractNum w:abstractNumId="29" w15:restartNumberingAfterBreak="0">
+    <w:nsid w:val="484E2B5F"/>
+    <w:multiLevelType w:val="hybridMultilevel"/>
+    <w:tmpl w:val="C1349714"/>
+    <w:lvl w:ilvl="0" w:tplc="2FC0324A">
+      <w:start w:val="8"/>
+      <w:numFmt w:val="bullet"/>
+      <w:lvlText w:val="-"/>
+      <w:lvlJc w:val="left"/>
+      <w:pPr>
+        <w:ind w:left="720" w:hanging="360"/>
+      </w:pPr>
+      <w:rPr>
+        <w:rFonts w:ascii="Liberation Serif" w:eastAsia="Noto Serif CJK SC" w:hAnsi="Liberation Serif" w:cs="Lohit Devanagari" w:hint="default"/>
+      </w:rPr>
+    </w:lvl>
+    <w:lvl w:ilvl="1" w:tplc="0C090003" w:tentative="1">
+      <w:start w:val="1"/>
+      <w:numFmt w:val="bullet"/>
+      <w:lvlText w:val="o"/>
+      <w:lvlJc w:val="left"/>
+      <w:pPr>
+        <w:ind w:left="1440" w:hanging="360"/>
+      </w:pPr>
+      <w:rPr>
+        <w:rFonts w:ascii="Courier New" w:hAnsi="Courier New" w:cs="Courier New" w:hint="default"/>
+      </w:rPr>
+    </w:lvl>
+    <w:lvl w:ilvl="2" w:tplc="0C090005" w:tentative="1">
+      <w:start w:val="1"/>
+      <w:numFmt w:val="bullet"/>
+      <w:lvlText w:val=""/>
+      <w:lvlJc w:val="left"/>
+      <w:pPr>
+        <w:ind w:left="2160" w:hanging="360"/>
+      </w:pPr>
+      <w:rPr>
+        <w:rFonts w:ascii="Wingdings" w:hAnsi="Wingdings" w:hint="default"/>
+      </w:rPr>
+    </w:lvl>
+    <w:lvl w:ilvl="3" w:tplc="0C090001" w:tentative="1">
+      <w:start w:val="1"/>
+      <w:numFmt w:val="bullet"/>
+      <w:lvlText w:val=""/>
+      <w:lvlJc w:val="left"/>
+      <w:pPr>
+        <w:ind w:left="2880" w:hanging="360"/>
+      </w:pPr>
+      <w:rPr>
+        <w:rFonts w:ascii="Symbol" w:hAnsi="Symbol" w:hint="default"/>
+      </w:rPr>
+    </w:lvl>
+    <w:lvl w:ilvl="4" w:tplc="0C090003" w:tentative="1">
+      <w:start w:val="1"/>
+      <w:numFmt w:val="bullet"/>
+      <w:lvlText w:val="o"/>
+      <w:lvlJc w:val="left"/>
+      <w:pPr>
+        <w:ind w:left="3600" w:hanging="360"/>
+      </w:pPr>
+      <w:rPr>
+        <w:rFonts w:ascii="Courier New" w:hAnsi="Courier New" w:cs="Courier New" w:hint="default"/>
+      </w:rPr>
+    </w:lvl>
+    <w:lvl w:ilvl="5" w:tplc="0C090005" w:tentative="1">
+      <w:start w:val="1"/>
+      <w:numFmt w:val="bullet"/>
+      <w:lvlText w:val=""/>
+      <w:lvlJc w:val="left"/>
+      <w:pPr>
+        <w:ind w:left="4320" w:hanging="360"/>
+      </w:pPr>
+      <w:rPr>
+        <w:rFonts w:ascii="Wingdings" w:hAnsi="Wingdings" w:hint="default"/>
+      </w:rPr>
+    </w:lvl>
+    <w:lvl w:ilvl="6" w:tplc="0C090001" w:tentative="1">
+      <w:start w:val="1"/>
+      <w:numFmt w:val="bullet"/>
+      <w:lvlText w:val=""/>
+      <w:lvlJc w:val="left"/>
+      <w:pPr>
+        <w:ind w:left="5040" w:hanging="360"/>
+      </w:pPr>
+      <w:rPr>
+        <w:rFonts w:ascii="Symbol" w:hAnsi="Symbol" w:hint="default"/>
+      </w:rPr>
+    </w:lvl>
+    <w:lvl w:ilvl="7" w:tplc="0C090003" w:tentative="1">
+      <w:start w:val="1"/>
+      <w:numFmt w:val="bullet"/>
+      <w:lvlText w:val="o"/>
+      <w:lvlJc w:val="left"/>
+      <w:pPr>
+        <w:ind w:left="5760" w:hanging="360"/>
+      </w:pPr>
+      <w:rPr>
+        <w:rFonts w:ascii="Courier New" w:hAnsi="Courier New" w:cs="Courier New" w:hint="default"/>
+      </w:rPr>
+    </w:lvl>
+    <w:lvl w:ilvl="8" w:tplc="0C090005" w:tentative="1">
+      <w:start w:val="1"/>
+      <w:numFmt w:val="bullet"/>
+      <w:lvlText w:val=""/>
+      <w:lvlJc w:val="left"/>
+      <w:pPr>
+        <w:ind w:left="6480" w:hanging="360"/>
+      </w:pPr>
+      <w:rPr>
+        <w:rFonts w:ascii="Wingdings" w:hAnsi="Wingdings" w:hint="default"/>
+      </w:rPr>
+    </w:lvl>
+  </w:abstractNum>
+  <w:abstractNum w:abstractNumId="30" w15:restartNumberingAfterBreak="0">
     <w:nsid w:val="4E0C679C"/>
     <w:multiLevelType w:val="hybridMultilevel"/>
     <w:tmpl w:val="AAECA7DA"/>
@@ -4335,7 +5200,7 @@
       </w:pPr>
     </w:lvl>
   </w:abstractNum>
-  <w:abstractNum w:abstractNumId="29" w15:restartNumberingAfterBreak="0">
+  <w:abstractNum w:abstractNumId="31" w15:restartNumberingAfterBreak="0">
     <w:nsid w:val="531C3288"/>
     <w:multiLevelType w:val="hybridMultilevel"/>
     <w:tmpl w:val="CB2856C8"/>
@@ -4424,7 +5289,7 @@
       </w:pPr>
     </w:lvl>
   </w:abstractNum>
-  <w:abstractNum w:abstractNumId="30" w15:restartNumberingAfterBreak="0">
+  <w:abstractNum w:abstractNumId="32" w15:restartNumberingAfterBreak="0">
     <w:nsid w:val="534A7A4B"/>
     <w:multiLevelType w:val="hybridMultilevel"/>
     <w:tmpl w:val="6BECB84E"/>
@@ -4513,7 +5378,7 @@
       </w:pPr>
     </w:lvl>
   </w:abstractNum>
-  <w:abstractNum w:abstractNumId="31" w15:restartNumberingAfterBreak="0">
+  <w:abstractNum w:abstractNumId="33" w15:restartNumberingAfterBreak="0">
     <w:nsid w:val="591A7C26"/>
     <w:multiLevelType w:val="hybridMultilevel"/>
     <w:tmpl w:val="16FE733A"/>
@@ -4599,7 +5464,7 @@
       </w:pPr>
     </w:lvl>
   </w:abstractNum>
-  <w:abstractNum w:abstractNumId="32" w15:restartNumberingAfterBreak="0">
+  <w:abstractNum w:abstractNumId="34" w15:restartNumberingAfterBreak="0">
     <w:nsid w:val="5C1F4892"/>
     <w:multiLevelType w:val="hybridMultilevel"/>
     <w:tmpl w:val="ADDEAAD8"/>
@@ -4712,7 +5577,7 @@
       </w:rPr>
     </w:lvl>
   </w:abstractNum>
-  <w:abstractNum w:abstractNumId="33" w15:restartNumberingAfterBreak="0">
+  <w:abstractNum w:abstractNumId="35" w15:restartNumberingAfterBreak="0">
     <w:nsid w:val="5DED0CDA"/>
     <w:multiLevelType w:val="hybridMultilevel"/>
     <w:tmpl w:val="8278B780"/>
@@ -4801,7 +5666,7 @@
       </w:pPr>
     </w:lvl>
   </w:abstractNum>
-  <w:abstractNum w:abstractNumId="34" w15:restartNumberingAfterBreak="0">
+  <w:abstractNum w:abstractNumId="36" w15:restartNumberingAfterBreak="0">
     <w:nsid w:val="63BD1FF9"/>
     <w:multiLevelType w:val="hybridMultilevel"/>
     <w:tmpl w:val="B198C7C4"/>
@@ -4914,7 +5779,7 @@
       </w:rPr>
     </w:lvl>
   </w:abstractNum>
-  <w:abstractNum w:abstractNumId="35" w15:restartNumberingAfterBreak="0">
+  <w:abstractNum w:abstractNumId="37" w15:restartNumberingAfterBreak="0">
     <w:nsid w:val="659F4E7F"/>
     <w:multiLevelType w:val="hybridMultilevel"/>
     <w:tmpl w:val="2AA669D0"/>
@@ -5027,7 +5892,7 @@
       </w:rPr>
     </w:lvl>
   </w:abstractNum>
-  <w:abstractNum w:abstractNumId="36" w15:restartNumberingAfterBreak="0">
+  <w:abstractNum w:abstractNumId="38" w15:restartNumberingAfterBreak="0">
     <w:nsid w:val="69E24928"/>
     <w:multiLevelType w:val="hybridMultilevel"/>
     <w:tmpl w:val="A2449F3E"/>
@@ -5113,7 +5978,96 @@
       </w:pPr>
     </w:lvl>
   </w:abstractNum>
-  <w:abstractNum w:abstractNumId="37" w15:restartNumberingAfterBreak="0">
+  <w:abstractNum w:abstractNumId="39" w15:restartNumberingAfterBreak="0">
+    <w:nsid w:val="7143678A"/>
+    <w:multiLevelType w:val="hybridMultilevel"/>
+    <w:tmpl w:val="A33A91DA"/>
+    <w:lvl w:ilvl="0" w:tplc="0C09000F">
+      <w:start w:val="1"/>
+      <w:numFmt w:val="decimal"/>
+      <w:lvlText w:val="%1."/>
+      <w:lvlJc w:val="left"/>
+      <w:pPr>
+        <w:ind w:left="720" w:hanging="360"/>
+      </w:pPr>
+      <w:rPr>
+        <w:rFonts w:hint="default"/>
+      </w:rPr>
+    </w:lvl>
+    <w:lvl w:ilvl="1" w:tplc="0C090019" w:tentative="1">
+      <w:start w:val="1"/>
+      <w:numFmt w:val="lowerLetter"/>
+      <w:lvlText w:val="%2."/>
+      <w:lvlJc w:val="left"/>
+      <w:pPr>
+        <w:ind w:left="1440" w:hanging="360"/>
+      </w:pPr>
+    </w:lvl>
+    <w:lvl w:ilvl="2" w:tplc="0C09001B" w:tentative="1">
+      <w:start w:val="1"/>
+      <w:numFmt w:val="lowerRoman"/>
+      <w:lvlText w:val="%3."/>
+      <w:lvlJc w:val="right"/>
+      <w:pPr>
+        <w:ind w:left="2160" w:hanging="180"/>
+      </w:pPr>
+    </w:lvl>
+    <w:lvl w:ilvl="3" w:tplc="0C09000F" w:tentative="1">
+      <w:start w:val="1"/>
+      <w:numFmt w:val="decimal"/>
+      <w:lvlText w:val="%4."/>
+      <w:lvlJc w:val="left"/>
+      <w:pPr>
+        <w:ind w:left="2880" w:hanging="360"/>
+      </w:pPr>
+    </w:lvl>
+    <w:lvl w:ilvl="4" w:tplc="0C090019" w:tentative="1">
+      <w:start w:val="1"/>
+      <w:numFmt w:val="lowerLetter"/>
+      <w:lvlText w:val="%5."/>
+      <w:lvlJc w:val="left"/>
+      <w:pPr>
+        <w:ind w:left="3600" w:hanging="360"/>
+      </w:pPr>
+    </w:lvl>
+    <w:lvl w:ilvl="5" w:tplc="0C09001B" w:tentative="1">
+      <w:start w:val="1"/>
+      <w:numFmt w:val="lowerRoman"/>
+      <w:lvlText w:val="%6."/>
+      <w:lvlJc w:val="right"/>
+      <w:pPr>
+        <w:ind w:left="4320" w:hanging="180"/>
+      </w:pPr>
+    </w:lvl>
+    <w:lvl w:ilvl="6" w:tplc="0C09000F" w:tentative="1">
+      <w:start w:val="1"/>
+      <w:numFmt w:val="decimal"/>
+      <w:lvlText w:val="%7."/>
+      <w:lvlJc w:val="left"/>
+      <w:pPr>
+        <w:ind w:left="5040" w:hanging="360"/>
+      </w:pPr>
+    </w:lvl>
+    <w:lvl w:ilvl="7" w:tplc="0C090019" w:tentative="1">
+      <w:start w:val="1"/>
+      <w:numFmt w:val="lowerLetter"/>
+      <w:lvlText w:val="%8."/>
+      <w:lvlJc w:val="left"/>
+      <w:pPr>
+        <w:ind w:left="5760" w:hanging="360"/>
+      </w:pPr>
+    </w:lvl>
+    <w:lvl w:ilvl="8" w:tplc="0C09001B" w:tentative="1">
+      <w:start w:val="1"/>
+      <w:numFmt w:val="lowerRoman"/>
+      <w:lvlText w:val="%9."/>
+      <w:lvlJc w:val="right"/>
+      <w:pPr>
+        <w:ind w:left="6480" w:hanging="180"/>
+      </w:pPr>
+    </w:lvl>
+  </w:abstractNum>
+  <w:abstractNum w:abstractNumId="40" w15:restartNumberingAfterBreak="0">
     <w:nsid w:val="722838C1"/>
     <w:multiLevelType w:val="hybridMultilevel"/>
     <w:tmpl w:val="0452F6FC"/>
@@ -5199,7 +6153,7 @@
       </w:pPr>
     </w:lvl>
   </w:abstractNum>
-  <w:abstractNum w:abstractNumId="38" w15:restartNumberingAfterBreak="0">
+  <w:abstractNum w:abstractNumId="41" w15:restartNumberingAfterBreak="0">
     <w:nsid w:val="73F67AB6"/>
     <w:multiLevelType w:val="hybridMultilevel"/>
     <w:tmpl w:val="D8B2E38A"/>
@@ -5285,7 +6239,7 @@
       </w:pPr>
     </w:lvl>
   </w:abstractNum>
-  <w:abstractNum w:abstractNumId="39" w15:restartNumberingAfterBreak="0">
+  <w:abstractNum w:abstractNumId="42" w15:restartNumberingAfterBreak="0">
     <w:nsid w:val="75FC22C6"/>
     <w:multiLevelType w:val="hybridMultilevel"/>
     <w:tmpl w:val="7200EA2E"/>
@@ -5371,7 +6325,7 @@
       </w:pPr>
     </w:lvl>
   </w:abstractNum>
-  <w:abstractNum w:abstractNumId="40" w15:restartNumberingAfterBreak="0">
+  <w:abstractNum w:abstractNumId="43" w15:restartNumberingAfterBreak="0">
     <w:nsid w:val="760B653F"/>
     <w:multiLevelType w:val="hybridMultilevel"/>
     <w:tmpl w:val="42041056"/>
@@ -5460,7 +6414,7 @@
       </w:pPr>
     </w:lvl>
   </w:abstractNum>
-  <w:abstractNum w:abstractNumId="41" w15:restartNumberingAfterBreak="0">
+  <w:abstractNum w:abstractNumId="44" w15:restartNumberingAfterBreak="0">
     <w:nsid w:val="7992178A"/>
     <w:multiLevelType w:val="hybridMultilevel"/>
     <w:tmpl w:val="8898CAB6"/>
@@ -5546,7 +6500,7 @@
       </w:pPr>
     </w:lvl>
   </w:abstractNum>
-  <w:abstractNum w:abstractNumId="42" w15:restartNumberingAfterBreak="0">
+  <w:abstractNum w:abstractNumId="45" w15:restartNumberingAfterBreak="0">
     <w:nsid w:val="7CC860FB"/>
     <w:multiLevelType w:val="hybridMultilevel"/>
     <w:tmpl w:val="73F64124"/>
@@ -5632,7 +6586,7 @@
       </w:pPr>
     </w:lvl>
   </w:abstractNum>
-  <w:abstractNum w:abstractNumId="43" w15:restartNumberingAfterBreak="0">
+  <w:abstractNum w:abstractNumId="46" w15:restartNumberingAfterBreak="0">
     <w:nsid w:val="7DE34AA3"/>
     <w:multiLevelType w:val="hybridMultilevel"/>
     <w:tmpl w:val="320C7FD4"/>
@@ -5758,10 +6712,10 @@
     <w:abstractNumId w:val="5"/>
   </w:num>
   <w:num w:numId="5">
-    <w:abstractNumId w:val="27"/>
+    <w:abstractNumId w:val="28"/>
   </w:num>
   <w:num w:numId="6">
-    <w:abstractNumId w:val="31"/>
+    <w:abstractNumId w:val="33"/>
   </w:num>
   <w:num w:numId="7">
     <w:abstractNumId w:val="18"/>
@@ -5773,19 +6727,19 @@
     <w:abstractNumId w:val="6"/>
   </w:num>
   <w:num w:numId="10">
-    <w:abstractNumId w:val="36"/>
+    <w:abstractNumId w:val="38"/>
   </w:num>
   <w:num w:numId="11">
-    <w:abstractNumId w:val="42"/>
+    <w:abstractNumId w:val="45"/>
   </w:num>
   <w:num w:numId="12">
-    <w:abstractNumId w:val="38"/>
+    <w:abstractNumId w:val="41"/>
   </w:num>
   <w:num w:numId="13">
     <w:abstractNumId w:val="13"/>
   </w:num>
   <w:num w:numId="14">
-    <w:abstractNumId w:val="35"/>
+    <w:abstractNumId w:val="37"/>
   </w:num>
   <w:num w:numId="15">
     <w:abstractNumId w:val="25"/>
@@ -5797,10 +6751,10 @@
     <w:abstractNumId w:val="20"/>
   </w:num>
   <w:num w:numId="18">
-    <w:abstractNumId w:val="41"/>
+    <w:abstractNumId w:val="44"/>
   </w:num>
   <w:num w:numId="19">
-    <w:abstractNumId w:val="37"/>
+    <w:abstractNumId w:val="40"/>
   </w:num>
   <w:num w:numId="20">
     <w:abstractNumId w:val="23"/>
@@ -5812,13 +6766,13 @@
     <w:abstractNumId w:val="7"/>
   </w:num>
   <w:num w:numId="23">
-    <w:abstractNumId w:val="39"/>
+    <w:abstractNumId w:val="42"/>
   </w:num>
   <w:num w:numId="24">
     <w:abstractNumId w:val="11"/>
   </w:num>
   <w:num w:numId="25">
-    <w:abstractNumId w:val="43"/>
+    <w:abstractNumId w:val="46"/>
   </w:num>
   <w:num w:numId="26">
     <w:abstractNumId w:val="19"/>
@@ -5839,28 +6793,28 @@
     <w:abstractNumId w:val="9"/>
   </w:num>
   <w:num w:numId="32">
-    <w:abstractNumId w:val="34"/>
+    <w:abstractNumId w:val="36"/>
   </w:num>
   <w:num w:numId="33">
-    <w:abstractNumId w:val="28"/>
+    <w:abstractNumId w:val="30"/>
   </w:num>
   <w:num w:numId="34">
-    <w:abstractNumId w:val="29"/>
+    <w:abstractNumId w:val="31"/>
   </w:num>
   <w:num w:numId="35">
-    <w:abstractNumId w:val="40"/>
+    <w:abstractNumId w:val="43"/>
   </w:num>
   <w:num w:numId="36">
-    <w:abstractNumId w:val="32"/>
+    <w:abstractNumId w:val="34"/>
   </w:num>
   <w:num w:numId="37">
     <w:abstractNumId w:val="21"/>
   </w:num>
   <w:num w:numId="38">
-    <w:abstractNumId w:val="30"/>
+    <w:abstractNumId w:val="32"/>
   </w:num>
   <w:num w:numId="39">
-    <w:abstractNumId w:val="33"/>
+    <w:abstractNumId w:val="35"/>
   </w:num>
   <w:num w:numId="40">
     <w:abstractNumId w:val="1"/>
@@ -5876,6 +6830,15 @@
   </w:num>
   <w:num w:numId="44">
     <w:abstractNumId w:val="12"/>
+  </w:num>
+  <w:num w:numId="45">
+    <w:abstractNumId w:val="29"/>
+  </w:num>
+  <w:num w:numId="46">
+    <w:abstractNumId w:val="39"/>
+  </w:num>
+  <w:num w:numId="47">
+    <w:abstractNumId w:val="27"/>
   </w:num>
 </w:numbering>
 </file>

</xml_diff>

<commit_message>
Add docs for formatVtt
</commit_message>
<xml_diff>
--- a/documentation/Creating - Web content/content.docx
+++ b/documentation/Creating - Web content/content.docx
@@ -29,15 +29,7 @@
         <w:t>content</w:t>
       </w:r>
       <w:r>
-        <w:t xml:space="preserve">, including: images; video and other embeddable content; </w:t>
-      </w:r>
-      <w:proofErr w:type="gramStart"/>
-      <w:r>
-        <w:t>and,</w:t>
-      </w:r>
-      <w:proofErr w:type="gramEnd"/>
-      <w:r>
-        <w:t xml:space="preserve"> links.</w:t>
+        <w:t>, including: images; video and other embeddable content; and, links.</w:t>
       </w:r>
       <w:r>
         <w:t xml:space="preserve"> </w:t>
@@ -134,11 +126,9 @@
         </w:drawing>
       </w:r>
       <w:bookmarkStart w:id="0" w:name="_Ref3277838"/>
-    </w:p>
-    <w:p>
-      <w:pPr>
-        <w:pStyle w:val="PictureRight"/>
-      </w:pPr>
+      <w:r>
+        <w:br/>
+      </w:r>
       <w:r>
         <w:t xml:space="preserve">Figure </w:t>
       </w:r>
@@ -163,9 +153,6 @@
       </w:r>
     </w:p>
     <w:p>
-      <w:pPr>
-        <w:pStyle w:val="PictureRight"/>
-      </w:pPr>
       <w:r>
         <w:t xml:space="preserve">Feel free to insert </w:t>
       </w:r>
@@ -191,16 +178,28 @@
         <w:t xml:space="preserve"> </w:t>
       </w:r>
       <w:r>
+        <w:rPr>
+          <w:noProof/>
+        </w:rPr>
         <w:fldChar w:fldCharType="begin"/>
       </w:r>
       <w:r>
         <w:instrText xml:space="preserve"> REF _Ref3277838 \h </w:instrText>
       </w:r>
       <w:r>
+        <w:rPr>
+          <w:noProof/>
+        </w:rPr>
+      </w:r>
+      <w:r>
+        <w:rPr>
+          <w:noProof/>
+        </w:rPr>
         <w:fldChar w:fldCharType="separate"/>
       </w:r>
-    </w:p>
-    <w:p>
+      <w:r>
+        <w:br/>
+      </w:r>
       <w:r>
         <w:t xml:space="preserve">Figure </w:t>
       </w:r>
@@ -224,14 +223,12 @@
       <w:r>
         <w:t xml:space="preserve">For a </w:t>
       </w:r>
-      <w:proofErr w:type="spellStart"/>
       <w:r>
         <w:rPr>
           <w:i/>
         </w:rPr>
         <w:t>PictureRight</w:t>
       </w:r>
-      <w:proofErr w:type="spellEnd"/>
       <w:r>
         <w:rPr>
           <w:iCs/>
@@ -256,6 +253,14 @@
     </w:p>
     <w:p>
       <w:pPr>
+        <w:pStyle w:val="Embed"/>
+      </w:pPr>
+      <w:r>
+        <w:t>&lt;br clear=”all” /&gt;</w:t>
+      </w:r>
+    </w:p>
+    <w:p>
+      <w:pPr>
         <w:pStyle w:val="Heading3"/>
       </w:pPr>
       <w:r>
@@ -263,34 +268,9 @@
       </w:r>
     </w:p>
     <w:p>
-      <w:pPr>
-        <w:pStyle w:val="Embed"/>
-      </w:pPr>
-      <w:r>
-        <w:t>&lt;</w:t>
-      </w:r>
-      <w:proofErr w:type="spellStart"/>
-      <w:r>
-        <w:t>br</w:t>
-      </w:r>
-      <w:proofErr w:type="spellEnd"/>
-      <w:r>
-        <w:t xml:space="preserve"> clear</w:t>
-      </w:r>
-      <w:proofErr w:type="gramStart"/>
-      <w:r>
-        <w:t>=”all</w:t>
-      </w:r>
-      <w:proofErr w:type="gramEnd"/>
-      <w:r>
-        <w:t>” /&gt;</w:t>
-      </w:r>
-    </w:p>
-    <w:p>
       <w:r>
         <w:t xml:space="preserve">The line above provides a solution for when a </w:t>
       </w:r>
-      <w:proofErr w:type="spellStart"/>
       <w:r>
         <w:rPr>
           <w:i/>
@@ -298,7 +278,6 @@
         </w:rPr>
         <w:t>PictureRight</w:t>
       </w:r>
-      <w:proofErr w:type="spellEnd"/>
       <w:r>
         <w:t xml:space="preserve"> image is to</w:t>
       </w:r>
@@ -411,7 +390,6 @@
       </w:pPr>
       <w:bookmarkStart w:id="1" w:name="_Ref83793311"/>
       <w:r>
-        <w:lastRenderedPageBreak/>
         <w:t xml:space="preserve">Figure </w:t>
       </w:r>
       <w:r>
@@ -442,17 +420,9 @@
     </w:p>
     <w:p>
       <w:r>
-        <w:t>The browser interprets this code to make sure there is a clear break between previous elements (</w:t>
-      </w:r>
-      <w:proofErr w:type="gramStart"/>
-      <w:r>
-        <w:t>e.g.</w:t>
-      </w:r>
-      <w:proofErr w:type="gramEnd"/>
-      <w:r>
-        <w:t xml:space="preserve"> a long </w:t>
-      </w:r>
-      <w:proofErr w:type="spellStart"/>
+        <w:lastRenderedPageBreak/>
+        <w:t xml:space="preserve">The browser interprets this code to make sure there is a clear break between previous elements (e.g. a long </w:t>
+      </w:r>
       <w:r>
         <w:rPr>
           <w:i/>
@@ -460,7 +430,6 @@
         </w:rPr>
         <w:t>PictureRight</w:t>
       </w:r>
-      <w:proofErr w:type="spellEnd"/>
       <w:r>
         <w:t xml:space="preserve"> image) and what follows.</w:t>
       </w:r>
@@ -759,7 +728,6 @@
     </w:p>
     <w:p>
       <w:r>
-        <w:lastRenderedPageBreak/>
         <w:t xml:space="preserve">There is a </w:t>
       </w:r>
       <w:hyperlink r:id="rId18" w:history="1">
@@ -783,7 +751,11 @@
         <w:t>or there are other options on most platforms</w:t>
       </w:r>
       <w:r>
-        <w:t>) to resize bigger images</w:t>
+        <w:t xml:space="preserve">) to </w:t>
+      </w:r>
+      <w:r>
+        <w:lastRenderedPageBreak/>
+        <w:t>resize bigger images</w:t>
       </w:r>
       <w:r>
         <w:t>.</w:t>
@@ -911,15 +883,7 @@
         <w:pStyle w:val="Note"/>
       </w:pPr>
       <w:r>
-        <w:t>When there are two images one after the other (</w:t>
-      </w:r>
-      <w:proofErr w:type="gramStart"/>
-      <w:r>
-        <w:t>e.g.</w:t>
-      </w:r>
-      <w:proofErr w:type="gramEnd"/>
-      <w:r>
-        <w:t xml:space="preserve"> these two images before this note was added in between them)</w:t>
+        <w:t>When there are two images one after the other (e.g. these two images before this note was added in between them)</w:t>
       </w:r>
       <w:r>
         <w:t xml:space="preserve"> there is a minor problem with correctly showing captions on wide browser windows.</w:t>
@@ -1096,15 +1060,7 @@
         <w:t>Microsoft Word supports the insertion of web links into documents</w:t>
       </w:r>
       <w:r>
-        <w:t xml:space="preserve">, which then act exactly like links on web pages. </w:t>
-      </w:r>
-      <w:proofErr w:type="gramStart"/>
-      <w:r>
-        <w:t>i.e.</w:t>
-      </w:r>
-      <w:proofErr w:type="gramEnd"/>
-      <w:r>
-        <w:t xml:space="preserve"> if you click on the link, Word will attempt to open a web browser </w:t>
+        <w:t xml:space="preserve">, which then act exactly like links on web pages. i.e. if you click on the link, Word will attempt to open a web browser </w:t>
       </w:r>
       <w:r>
         <w:t>with that link.</w:t>
@@ -1115,19 +1071,22 @@
         <w:pStyle w:val="Heading3"/>
       </w:pPr>
       <w:r>
+        <w:t>Avoid</w:t>
+      </w:r>
+    </w:p>
+    <w:p>
+      <w:r>
+        <w:t xml:space="preserve">This means, that you can avoid including web links (aka URLs) </w:t>
+      </w:r>
+      <w:r>
+        <w:t>in the text</w:t>
+      </w:r>
+      <w:r>
+        <w:t xml:space="preserve"> of your document. </w:t>
+      </w:r>
+      <w:r>
         <w:lastRenderedPageBreak/>
-        <w:t>Avoid</w:t>
-      </w:r>
-    </w:p>
-    <w:p>
-      <w:r>
-        <w:t xml:space="preserve">This means, that you can avoid including web links (aka URLs) </w:t>
-      </w:r>
-      <w:r>
-        <w:t>in the text</w:t>
-      </w:r>
-      <w:r>
-        <w:t xml:space="preserve"> of your document. For example, use this link -</w:t>
+        <w:t>For example, use this link -</w:t>
       </w:r>
       <w:r>
         <w:t xml:space="preserve"> </w:t>
@@ -1201,15 +1160,7 @@
         <w:t xml:space="preserve"> On the web, t</w:t>
       </w:r>
       <w:r>
-        <w:t xml:space="preserve">he link will be clickable. In Blackboard, that link will also open in a new browser tab. </w:t>
-      </w:r>
-      <w:proofErr w:type="spellStart"/>
-      <w:r>
-        <w:t>Avoding</w:t>
-      </w:r>
-      <w:proofErr w:type="spellEnd"/>
-      <w:r>
-        <w:t xml:space="preserve"> an issue with Blackboard.</w:t>
+        <w:t>he link will be clickable. In Blackboard, that link will also open in a new browser tab. Avoding an issue with Blackboard.</w:t>
       </w:r>
     </w:p>
     <w:p>
@@ -1314,18 +1265,10 @@
     </w:p>
     <w:p>
       <w:r>
-        <w:t xml:space="preserve">On the </w:t>
-      </w:r>
-      <w:proofErr w:type="gramStart"/>
-      <w:r>
-        <w:t>web,</w:t>
-      </w:r>
-      <w:r>
-        <w:t xml:space="preserve">  you</w:t>
-      </w:r>
-      <w:proofErr w:type="gramEnd"/>
-      <w:r>
-        <w:t xml:space="preserve"> can use </w:t>
+        <w:t>On the web,</w:t>
+      </w:r>
+      <w:r>
+        <w:t xml:space="preserve">  you can use </w:t>
       </w:r>
       <w:hyperlink r:id="rId27" w:history="1">
         <w:r>
@@ -1350,15 +1293,7 @@
         </w:r>
       </w:hyperlink>
       <w:r>
-        <w:t xml:space="preserve"> to embed external content into your web page. That external content might be a video (</w:t>
-      </w:r>
-      <w:proofErr w:type="gramStart"/>
-      <w:r>
-        <w:t>e.g.</w:t>
-      </w:r>
-      <w:proofErr w:type="gramEnd"/>
-      <w:r>
-        <w:t xml:space="preserve"> YouTube, Vimeo, or Microsoft Stream), a</w:t>
+        <w:t xml:space="preserve"> to embed external content into your web page. That external content might be a video (e.g. YouTube, Vimeo, or Microsoft Stream), a</w:t>
       </w:r>
       <w:r>
         <w:t>n embedded</w:t>
@@ -1474,15 +1409,7 @@
     </w:p>
     <w:p>
       <w:r>
-        <w:t xml:space="preserve">The embed code for </w:t>
-      </w:r>
-      <w:proofErr w:type="gramStart"/>
-      <w:r>
-        <w:t>a  resource</w:t>
-      </w:r>
-      <w:proofErr w:type="gramEnd"/>
-      <w:r>
-        <w:t xml:space="preserve"> is typically found via a </w:t>
+        <w:t xml:space="preserve">The embed code for a  resource is typically found via a </w:t>
       </w:r>
       <w:r>
         <w:rPr>
@@ -1492,15 +1419,7 @@
         <w:t>Share</w:t>
       </w:r>
       <w:r>
-        <w:t xml:space="preserve"> button or similar. </w:t>
-      </w:r>
-      <w:proofErr w:type="gramStart"/>
-      <w:r>
-        <w:t>Typically</w:t>
-      </w:r>
-      <w:proofErr w:type="gramEnd"/>
-      <w:r>
-        <w:t xml:space="preserve"> under the heading </w:t>
+        <w:t xml:space="preserve"> button or similar. Typically under the heading </w:t>
       </w:r>
       <w:r>
         <w:rPr>
@@ -1545,31 +1464,7 @@
     </w:p>
     <w:p>
       <w:r>
-        <w:t xml:space="preserve">&lt;iframe width="560" height="315" </w:t>
-      </w:r>
-      <w:proofErr w:type="spellStart"/>
-      <w:r>
-        <w:t>src</w:t>
-      </w:r>
-      <w:proofErr w:type="spellEnd"/>
-      <w:r>
-        <w:t xml:space="preserve">="https://www.youtube.com/embed/rQmFY_C9hAU" frameborder="0" allow="accelerometer; </w:t>
-      </w:r>
-      <w:proofErr w:type="spellStart"/>
-      <w:r>
-        <w:t>autoplay</w:t>
-      </w:r>
-      <w:proofErr w:type="spellEnd"/>
-      <w:r>
-        <w:t xml:space="preserve">; encrypted-media; gyroscope; picture-in-picture" </w:t>
-      </w:r>
-      <w:proofErr w:type="spellStart"/>
-      <w:r>
-        <w:t>allowfullscreen</w:t>
-      </w:r>
-      <w:proofErr w:type="spellEnd"/>
-      <w:r>
-        <w:t>&gt;&lt;/iframe&gt;</w:t>
+        <w:t>&lt;iframe width="560" height="315" src="https://www.youtube.com/embed/rQmFY_C9hAU" frameborder="0" allow="accelerometer; autoplay; encrypted-media; gyroscope; picture-in-picture" allowfullscreen&gt;&lt;/iframe&gt;</w:t>
       </w:r>
     </w:p>
     <w:p>
@@ -1593,15 +1488,7 @@
         <w:t>For example, i</w:t>
       </w:r>
       <w:r>
-        <w:t xml:space="preserve">n step #1 you can see a copy of the YouTube embed code. In the Word document, this </w:t>
-      </w:r>
-      <w:proofErr w:type="gramStart"/>
-      <w:r>
-        <w:t>embed</w:t>
-      </w:r>
-      <w:proofErr w:type="gramEnd"/>
-      <w:r>
-        <w:t xml:space="preserve"> code</w:t>
+        <w:t>n step #1 you can see a copy of the YouTube embed code. In the Word document, this embed code</w:t>
       </w:r>
       <w:r>
         <w:t xml:space="preserve">. But it wasn’t a video you could play. </w:t>
@@ -1655,15 +1542,15 @@
     </w:p>
     <w:p>
       <w:r>
+        <w:t>To get the video to play, you need to change the style.</w:t>
+      </w:r>
+    </w:p>
+    <w:p>
+      <w:pPr>
+        <w:pStyle w:val="Heading2"/>
+      </w:pPr>
+      <w:r>
         <w:lastRenderedPageBreak/>
-        <w:t>To get the video to play, you need to change the style.</w:t>
-      </w:r>
-    </w:p>
-    <w:p>
-      <w:pPr>
-        <w:pStyle w:val="Heading2"/>
-      </w:pPr>
-      <w:r>
         <w:t xml:space="preserve">3. Apply the </w:t>
       </w:r>
       <w:r>
@@ -1795,31 +1682,7 @@
         <w:pStyle w:val="Embed"/>
       </w:pPr>
       <w:r>
-        <w:t xml:space="preserve">&lt;iframe width="560" height="315" </w:t>
-      </w:r>
-      <w:proofErr w:type="spellStart"/>
-      <w:r>
-        <w:t>src</w:t>
-      </w:r>
-      <w:proofErr w:type="spellEnd"/>
-      <w:r>
-        <w:t xml:space="preserve">="https://www.youtube.com/embed/rQmFY_C9hAU" frameborder="0" allow="accelerometer; </w:t>
-      </w:r>
-      <w:proofErr w:type="spellStart"/>
-      <w:r>
-        <w:t>autoplay</w:t>
-      </w:r>
-      <w:proofErr w:type="spellEnd"/>
-      <w:r>
-        <w:t xml:space="preserve">; encrypted-media; gyroscope; picture-in-picture" </w:t>
-      </w:r>
-      <w:proofErr w:type="spellStart"/>
-      <w:r>
-        <w:t>allowfullscreen</w:t>
-      </w:r>
-      <w:proofErr w:type="spellEnd"/>
-      <w:r>
-        <w:t>&gt;&lt;/iframe&gt;</w:t>
+        <w:t>&lt;iframe width="560" height="315" src="https://www.youtube.com/embed/rQmFY_C9hAU" frameborder="0" allow="accelerometer; autoplay; encrypted-media; gyroscope; picture-in-picture" allowfullscreen&gt;&lt;/iframe&gt;</w:t>
       </w:r>
     </w:p>
     <w:p>
@@ -2012,15 +1875,7 @@
         </w:numPr>
       </w:pPr>
       <w:r>
-        <w:t>Generating a transcript (</w:t>
-      </w:r>
-      <w:proofErr w:type="gramStart"/>
-      <w:r>
-        <w:t>e.g.</w:t>
-      </w:r>
-      <w:proofErr w:type="gramEnd"/>
-      <w:r>
-        <w:t xml:space="preserve"> using auto-generated captions of some services).</w:t>
+        <w:t>Generating a transcript (e.g. using auto-generated captions of some services).</w:t>
       </w:r>
     </w:p>
     <w:p>
@@ -2044,7 +1899,6 @@
         </w:numPr>
       </w:pPr>
       <w:r>
-        <w:lastRenderedPageBreak/>
         <w:t xml:space="preserve">Format the transcript file using </w:t>
       </w:r>
       <w:hyperlink r:id="rId32" w:history="1">
@@ -2052,21 +1906,7 @@
           <w:rPr>
             <w:rStyle w:val="Hyperlink"/>
           </w:rPr>
-          <w:t xml:space="preserve">the </w:t>
-        </w:r>
-        <w:proofErr w:type="spellStart"/>
-        <w:r>
-          <w:rPr>
-            <w:rStyle w:val="Hyperlink"/>
-          </w:rPr>
-          <w:t>formatVTT</w:t>
-        </w:r>
-        <w:proofErr w:type="spellEnd"/>
-        <w:r>
-          <w:rPr>
-            <w:rStyle w:val="Hyperlink"/>
-          </w:rPr>
-          <w:t xml:space="preserve"> service</w:t>
+          <w:t>the formatVTT service</w:t>
         </w:r>
       </w:hyperlink>
       <w:r>
@@ -2090,6 +1930,7 @@
         <w:pStyle w:val="Heading2"/>
       </w:pPr>
       <w:r>
+        <w:lastRenderedPageBreak/>
         <w:t>What and why?</w:t>
       </w:r>
     </w:p>
@@ -2098,15 +1939,7 @@
         <w:t xml:space="preserve">Most video streaming platforms provide </w:t>
       </w:r>
       <w:r>
-        <w:t>the ability to automatically generate captions for videos you upload (</w:t>
-      </w:r>
-      <w:proofErr w:type="gramStart"/>
-      <w:r>
-        <w:t>e.g.</w:t>
-      </w:r>
-      <w:proofErr w:type="gramEnd"/>
-      <w:r>
-        <w:t xml:space="preserve"> </w:t>
+        <w:t xml:space="preserve">the ability to automatically generate captions for videos you upload (e.g. </w:t>
       </w:r>
       <w:hyperlink r:id="rId33" w:history="1">
         <w:r>
@@ -2156,21 +1989,7 @@
           <w:rPr>
             <w:rStyle w:val="Hyperlink"/>
           </w:rPr>
-          <w:t xml:space="preserve">the start </w:t>
-        </w:r>
-        <w:proofErr w:type="gramStart"/>
-        <w:r>
-          <w:rPr>
-            <w:rStyle w:val="Hyperlink"/>
-          </w:rPr>
-          <w:t>point</w:t>
-        </w:r>
-        <w:proofErr w:type="gramEnd"/>
-        <w:r>
-          <w:rPr>
-            <w:rStyle w:val="Hyperlink"/>
-          </w:rPr>
-          <w:t xml:space="preserve"> for a script for a quality video</w:t>
+          <w:t>the start point for a script for a quality video</w:t>
         </w:r>
       </w:hyperlink>
       <w:r>
@@ -2269,75 +2088,38 @@
     </w:p>
     <w:p>
       <w:r>
-        <w:t>There are online services that support the conversion of these files into different formats (</w:t>
-      </w:r>
-      <w:proofErr w:type="gramStart"/>
-      <w:r>
-        <w:t>e.g.</w:t>
-      </w:r>
-      <w:proofErr w:type="gramEnd"/>
-      <w:r>
-        <w:t xml:space="preserve"> </w:t>
+        <w:t xml:space="preserve">There are online services that support the conversion of these files into different formats (e.g. </w:t>
       </w:r>
       <w:hyperlink r:id="rId38" w:history="1">
-        <w:proofErr w:type="spellStart"/>
         <w:r>
           <w:rPr>
             <w:rStyle w:val="Hyperlink"/>
           </w:rPr>
-          <w:t>HappyScribe’s</w:t>
+          <w:t>HappyScribe’s VTT to Text</w:t>
         </w:r>
-        <w:proofErr w:type="spellEnd"/>
+      </w:hyperlink>
+      <w:r>
+        <w:t>). However, these services tends to simply strip formatting and leave the text as a long sequence of lines of four or five words.</w:t>
+      </w:r>
+    </w:p>
+    <w:p>
+      <w:pPr>
+        <w:pStyle w:val="Heading3"/>
+      </w:pPr>
+      <w:r>
+        <w:t>Use formatVTT</w:t>
+      </w:r>
+    </w:p>
+    <w:p>
+      <w:r>
+        <w:t xml:space="preserve">The </w:t>
+      </w:r>
+      <w:hyperlink r:id="rId39" w:history="1">
         <w:r>
           <w:rPr>
             <w:rStyle w:val="Hyperlink"/>
           </w:rPr>
-          <w:t xml:space="preserve"> VTT to Text</w:t>
-        </w:r>
-      </w:hyperlink>
-      <w:r>
-        <w:t xml:space="preserve">). However, these services </w:t>
-      </w:r>
-      <w:proofErr w:type="gramStart"/>
-      <w:r>
-        <w:t>tends</w:t>
-      </w:r>
-      <w:proofErr w:type="gramEnd"/>
-      <w:r>
-        <w:t xml:space="preserve"> to simply strip formatting and leave the text as a long sequence of lines of four or five words.</w:t>
-      </w:r>
-    </w:p>
-    <w:p>
-      <w:pPr>
-        <w:pStyle w:val="Heading3"/>
-      </w:pPr>
-      <w:r>
-        <w:t xml:space="preserve">Use </w:t>
-      </w:r>
-      <w:proofErr w:type="spellStart"/>
-      <w:r>
-        <w:t>formatVTT</w:t>
-      </w:r>
-      <w:proofErr w:type="spellEnd"/>
-    </w:p>
-    <w:p>
-      <w:r>
-        <w:t xml:space="preserve">The </w:t>
-      </w:r>
-      <w:hyperlink r:id="rId39" w:history="1">
-        <w:proofErr w:type="spellStart"/>
-        <w:r>
-          <w:rPr>
-            <w:rStyle w:val="Hyperlink"/>
-          </w:rPr>
-          <w:t>formatVTT</w:t>
-        </w:r>
-        <w:proofErr w:type="spellEnd"/>
-        <w:r>
-          <w:rPr>
-            <w:rStyle w:val="Hyperlink"/>
-          </w:rPr>
-          <w:t xml:space="preserve"> service</w:t>
+          <w:t>formatVTT service</w:t>
         </w:r>
       </w:hyperlink>
       <w:r>
@@ -2382,15 +2164,7 @@
       </w:r>
       <w:r>
         <w:br/>
-        <w:t xml:space="preserve">All work done by </w:t>
-      </w:r>
-      <w:proofErr w:type="spellStart"/>
-      <w:r>
-        <w:t>formatVTT</w:t>
-      </w:r>
-      <w:proofErr w:type="spellEnd"/>
-      <w:r>
-        <w:t xml:space="preserve"> is done in your web browser. The caption data never leaves your computer.</w:t>
+        <w:t>All work done by formatVTT is done in your web browser. The caption data never leaves your computer.</w:t>
       </w:r>
     </w:p>
     <w:sectPr>

</xml_diff>